<commit_message>
(feat) penambahan pelanggaran ketentuan lain dan pengawasan lain
</commit_message>
<xml_diff>
--- a/resources/templates/Dokpengawasan/surat-rekomendasi.docx
+++ b/resources/templates/Dokpengawasan/surat-rekomendasi.docx
@@ -1,6 +1,6 @@
 
 <file path=word/document.xml><?xml version="1.0" encoding="utf-8"?>
-<w:document xmlns:wpc="http://schemas.microsoft.com/office/word/2010/wordprocessingCanvas" xmlns:cx="http://schemas.microsoft.com/office/drawing/2014/chartex" xmlns:cx1="http://schemas.microsoft.com/office/drawing/2015/9/8/chartex" xmlns:cx2="http://schemas.microsoft.com/office/drawing/2015/10/21/chartex" xmlns:cx3="http://schemas.microsoft.com/office/drawing/2016/5/9/chartex" xmlns:cx4="http://schemas.microsoft.com/office/drawing/2016/5/10/chartex" xmlns:cx5="http://schemas.microsoft.com/office/drawing/2016/5/11/chartex" xmlns:cx6="http://schemas.microsoft.com/office/drawing/2016/5/12/chartex" xmlns:cx7="http://schemas.microsoft.com/office/drawing/2016/5/13/chartex" xmlns:cx8="http://schemas.microsoft.com/office/drawing/2016/5/14/chartex" xmlns:mc="http://schemas.openxmlformats.org/markup-compatibility/2006" xmlns:aink="http://schemas.microsoft.com/office/drawing/2016/ink" xmlns:am3d="http://schemas.microsoft.com/office/drawing/2017/model3d" xmlns:o="urn:schemas-microsoft-com:office:office" xmlns:oel="http://schemas.microsoft.com/office/2019/extlst" xmlns:r="http://schemas.openxmlformats.org/officeDocument/2006/relationships" xmlns:m="http://schemas.openxmlformats.org/officeDocument/2006/math" xmlns:v="urn:schemas-microsoft-com:vml" xmlns:wp14="http://schemas.microsoft.com/office/word/2010/wordprocessingDrawing" xmlns:wp="http://schemas.openxmlformats.org/drawingml/2006/wordprocessingDrawing" xmlns:w10="urn:schemas-microsoft-com:office:word" xmlns:w="http://schemas.openxmlformats.org/wordprocessingml/2006/main" xmlns:w14="http://schemas.microsoft.com/office/word/2010/wordml" xmlns:w15="http://schemas.microsoft.com/office/word/2012/wordml" xmlns:w16cex="http://schemas.microsoft.com/office/word/2018/wordml/cex" xmlns:w16cid="http://schemas.microsoft.com/office/word/2016/wordml/cid" xmlns:w16="http://schemas.microsoft.com/office/word/2018/wordml" xmlns:w16du="http://schemas.microsoft.com/office/word/2023/wordml/word16du" xmlns:w16sdtdh="http://schemas.microsoft.com/office/word/2020/wordml/sdtdatahash" xmlns:w16se="http://schemas.microsoft.com/office/word/2015/wordml/symex" xmlns:wpg="http://schemas.microsoft.com/office/word/2010/wordprocessingGroup" xmlns:wpi="http://schemas.microsoft.com/office/word/2010/wordprocessingInk" xmlns:wne="http://schemas.microsoft.com/office/word/2006/wordml" xmlns:wps="http://schemas.microsoft.com/office/word/2010/wordprocessingShape" mc:Ignorable="w14 w15 w16se w16cid w16 w16cex w16sdtdh w16du wp14">
+<w:document xmlns:wpc="http://schemas.microsoft.com/office/word/2010/wordprocessingCanvas" xmlns:cx="http://schemas.microsoft.com/office/drawing/2014/chartex" xmlns:cx1="http://schemas.microsoft.com/office/drawing/2015/9/8/chartex" xmlns:cx2="http://schemas.microsoft.com/office/drawing/2015/10/21/chartex" xmlns:cx3="http://schemas.microsoft.com/office/drawing/2016/5/9/chartex" xmlns:cx4="http://schemas.microsoft.com/office/drawing/2016/5/10/chartex" xmlns:cx5="http://schemas.microsoft.com/office/drawing/2016/5/11/chartex" xmlns:cx6="http://schemas.microsoft.com/office/drawing/2016/5/12/chartex" xmlns:cx7="http://schemas.microsoft.com/office/drawing/2016/5/13/chartex" xmlns:cx8="http://schemas.microsoft.com/office/drawing/2016/5/14/chartex" xmlns:mc="http://schemas.openxmlformats.org/markup-compatibility/2006" xmlns:aink="http://schemas.microsoft.com/office/drawing/2016/ink" xmlns:am3d="http://schemas.microsoft.com/office/drawing/2017/model3d" xmlns:o="urn:schemas-microsoft-com:office:office" xmlns:oel="http://schemas.microsoft.com/office/2019/extlst" xmlns:r="http://schemas.openxmlformats.org/officeDocument/2006/relationships" xmlns:m="http://schemas.openxmlformats.org/officeDocument/2006/math" xmlns:v="urn:schemas-microsoft-com:vml" xmlns:wp14="http://schemas.microsoft.com/office/word/2010/wordprocessingDrawing" xmlns:wp="http://schemas.openxmlformats.org/drawingml/2006/wordprocessingDrawing" xmlns:w10="urn:schemas-microsoft-com:office:word" xmlns:w="http://schemas.openxmlformats.org/wordprocessingml/2006/main" xmlns:w14="http://schemas.microsoft.com/office/word/2010/wordml" xmlns:w15="http://schemas.microsoft.com/office/word/2012/wordml" xmlns:w16cex="http://schemas.microsoft.com/office/word/2018/wordml/cex" xmlns:w16cid="http://schemas.microsoft.com/office/word/2016/wordml/cid" xmlns:w16="http://schemas.microsoft.com/office/word/2018/wordml" xmlns:w16du="http://schemas.microsoft.com/office/word/2023/wordml/word16du" xmlns:w16sdtdh="http://schemas.microsoft.com/office/word/2020/wordml/sdtdatahash" xmlns:w16sdtfl="http://schemas.microsoft.com/office/word/2024/wordml/sdtformatlock" xmlns:w16se="http://schemas.microsoft.com/office/word/2015/wordml/symex" xmlns:wpg="http://schemas.microsoft.com/office/word/2010/wordprocessingGroup" xmlns:wpi="http://schemas.microsoft.com/office/word/2010/wordprocessingInk" xmlns:wne="http://schemas.microsoft.com/office/word/2006/wordml" xmlns:wps="http://schemas.microsoft.com/office/word/2010/wordprocessingShape" mc:Ignorable="w14 w15 w16se w16cid w16 w16cex w16sdtdh w16sdtfl w16du wp14">
   <w:body>
     <w:p>
       <w:pPr>
@@ -1084,7 +1084,7 @@
           </mc:Choice>
           <mc:Fallback>
             <w:pict>
-              <v:line w14:anchorId="54EAD716" id="Konektor Lurus 1" o:spid="_x0000_s1026" style="position:absolute;flip:y;z-index:251657728;visibility:visible;mso-wrap-style:square;mso-width-percent:0;mso-height-percent:0;mso-wrap-distance-left:9pt;mso-wrap-distance-top:0;mso-wrap-distance-right:9pt;mso-wrap-distance-bottom:0;mso-position-horizontal:absolute;mso-position-horizontal-relative:text;mso-position-vertical:absolute;mso-position-vertical-relative:text;mso-width-percent:0;mso-height-percent:0;mso-width-relative:margin;mso-height-relative:margin" from="0,5.75pt" to="491.25pt,6.5pt" o:gfxdata="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" strokecolor="black [3040]"/>
+              <v:line w14:anchorId="66713013" id="Konektor Lurus 1" o:spid="_x0000_s1026" style="position:absolute;flip:y;z-index:251657728;visibility:visible;mso-wrap-style:square;mso-width-percent:0;mso-height-percent:0;mso-wrap-distance-left:9pt;mso-wrap-distance-top:0;mso-wrap-distance-right:9pt;mso-wrap-distance-bottom:0;mso-position-horizontal:absolute;mso-position-horizontal-relative:text;mso-position-vertical:absolute;mso-position-vertical-relative:text;mso-width-percent:0;mso-height-percent:0;mso-width-relative:margin;mso-height-relative:margin" from="0,5.75pt" to="491.25pt,6.5pt" o:gfxdata="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" strokecolor="black [3040]"/>
             </w:pict>
           </mc:Fallback>
         </mc:AlternateContent>
@@ -1422,10 +1422,7 @@
         <w:jc w:val="both"/>
       </w:pPr>
       <w:r>
-        <w:t>${nama_perusahaan_notdin}</w:t>
-      </w:r>
-      <w:r>
-        <w:t xml:space="preserve"> merupakan pengangkut dengan</w:t>
+        <w:t>${nama_perusahaan_notdin} merupakan pengangkut dengan</w:t>
       </w:r>
       <w:r>
         <w:rPr>
@@ -1543,10 +1540,7 @@
         <w:jc w:val="both"/>
       </w:pPr>
       <w:r>
-        <w:t>${sarkut_notdin}</w:t>
-      </w:r>
-      <w:r>
-        <w:t xml:space="preserve"> merupakan sarana pengangkut laut dengan</w:t>
+        <w:t>${sarkut_notdin} merupakan sarana pengangkut laut dengan</w:t>
       </w:r>
       <w:r>
         <w:rPr>
@@ -3391,7 +3385,7 @@
 </file>
 
 <file path=word/numbering.xml><?xml version="1.0" encoding="utf-8"?>
-<w:numbering xmlns:wpc="http://schemas.microsoft.com/office/word/2010/wordprocessingCanvas" xmlns:cx="http://schemas.microsoft.com/office/drawing/2014/chartex" xmlns:cx1="http://schemas.microsoft.com/office/drawing/2015/9/8/chartex" xmlns:cx2="http://schemas.microsoft.com/office/drawing/2015/10/21/chartex" xmlns:cx3="http://schemas.microsoft.com/office/drawing/2016/5/9/chartex" xmlns:cx4="http://schemas.microsoft.com/office/drawing/2016/5/10/chartex" xmlns:cx5="http://schemas.microsoft.com/office/drawing/2016/5/11/chartex" xmlns:cx6="http://schemas.microsoft.com/office/drawing/2016/5/12/chartex" xmlns:cx7="http://schemas.microsoft.com/office/drawing/2016/5/13/chartex" xmlns:cx8="http://schemas.microsoft.com/office/drawing/2016/5/14/chartex" xmlns:mc="http://schemas.openxmlformats.org/markup-compatibility/2006" xmlns:aink="http://schemas.microsoft.com/office/drawing/2016/ink" xmlns:am3d="http://schemas.microsoft.com/office/drawing/2017/model3d" xmlns:o="urn:schemas-microsoft-com:office:office" xmlns:oel="http://schemas.microsoft.com/office/2019/extlst" xmlns:r="http://schemas.openxmlformats.org/officeDocument/2006/relationships" xmlns:m="http://schemas.openxmlformats.org/officeDocument/2006/math" xmlns:v="urn:schemas-microsoft-com:vml" xmlns:wp14="http://schemas.microsoft.com/office/word/2010/wordprocessingDrawing" xmlns:wp="http://schemas.openxmlformats.org/drawingml/2006/wordprocessingDrawing" xmlns:w10="urn:schemas-microsoft-com:office:word" xmlns:w="http://schemas.openxmlformats.org/wordprocessingml/2006/main" xmlns:w14="http://schemas.microsoft.com/office/word/2010/wordml" xmlns:w15="http://schemas.microsoft.com/office/word/2012/wordml" xmlns:w16cex="http://schemas.microsoft.com/office/word/2018/wordml/cex" xmlns:w16cid="http://schemas.microsoft.com/office/word/2016/wordml/cid" xmlns:w16="http://schemas.microsoft.com/office/word/2018/wordml" xmlns:w16du="http://schemas.microsoft.com/office/word/2023/wordml/word16du" xmlns:w16sdtdh="http://schemas.microsoft.com/office/word/2020/wordml/sdtdatahash" xmlns:w16se="http://schemas.microsoft.com/office/word/2015/wordml/symex" xmlns:wpg="http://schemas.microsoft.com/office/word/2010/wordprocessingGroup" xmlns:wpi="http://schemas.microsoft.com/office/word/2010/wordprocessingInk" xmlns:wne="http://schemas.microsoft.com/office/word/2006/wordml" xmlns:wps="http://schemas.microsoft.com/office/word/2010/wordprocessingShape" mc:Ignorable="w14 w15 w16se w16cid w16 w16cex w16sdtdh w16du wp14">
+<w:numbering xmlns:wpc="http://schemas.microsoft.com/office/word/2010/wordprocessingCanvas" xmlns:cx="http://schemas.microsoft.com/office/drawing/2014/chartex" xmlns:cx1="http://schemas.microsoft.com/office/drawing/2015/9/8/chartex" xmlns:cx2="http://schemas.microsoft.com/office/drawing/2015/10/21/chartex" xmlns:cx3="http://schemas.microsoft.com/office/drawing/2016/5/9/chartex" xmlns:cx4="http://schemas.microsoft.com/office/drawing/2016/5/10/chartex" xmlns:cx5="http://schemas.microsoft.com/office/drawing/2016/5/11/chartex" xmlns:cx6="http://schemas.microsoft.com/office/drawing/2016/5/12/chartex" xmlns:cx7="http://schemas.microsoft.com/office/drawing/2016/5/13/chartex" xmlns:cx8="http://schemas.microsoft.com/office/drawing/2016/5/14/chartex" xmlns:mc="http://schemas.openxmlformats.org/markup-compatibility/2006" xmlns:aink="http://schemas.microsoft.com/office/drawing/2016/ink" xmlns:am3d="http://schemas.microsoft.com/office/drawing/2017/model3d" xmlns:o="urn:schemas-microsoft-com:office:office" xmlns:oel="http://schemas.microsoft.com/office/2019/extlst" xmlns:r="http://schemas.openxmlformats.org/officeDocument/2006/relationships" xmlns:m="http://schemas.openxmlformats.org/officeDocument/2006/math" xmlns:v="urn:schemas-microsoft-com:vml" xmlns:wp14="http://schemas.microsoft.com/office/word/2010/wordprocessingDrawing" xmlns:wp="http://schemas.openxmlformats.org/drawingml/2006/wordprocessingDrawing" xmlns:w10="urn:schemas-microsoft-com:office:word" xmlns:w="http://schemas.openxmlformats.org/wordprocessingml/2006/main" xmlns:w14="http://schemas.microsoft.com/office/word/2010/wordml" xmlns:w15="http://schemas.microsoft.com/office/word/2012/wordml" xmlns:w16cex="http://schemas.microsoft.com/office/word/2018/wordml/cex" xmlns:w16cid="http://schemas.microsoft.com/office/word/2016/wordml/cid" xmlns:w16="http://schemas.microsoft.com/office/word/2018/wordml" xmlns:w16du="http://schemas.microsoft.com/office/word/2023/wordml/word16du" xmlns:w16sdtdh="http://schemas.microsoft.com/office/word/2020/wordml/sdtdatahash" xmlns:w16sdtfl="http://schemas.microsoft.com/office/word/2024/wordml/sdtformatlock" xmlns:w16se="http://schemas.microsoft.com/office/word/2015/wordml/symex" xmlns:wpg="http://schemas.microsoft.com/office/word/2010/wordprocessingGroup" xmlns:wpi="http://schemas.microsoft.com/office/word/2010/wordprocessingInk" xmlns:wne="http://schemas.microsoft.com/office/word/2006/wordml" xmlns:wps="http://schemas.microsoft.com/office/word/2010/wordprocessingShape" mc:Ignorable="w14 w15 w16se w16cid w16 w16cex w16sdtdh w16sdtfl w16du wp14">
   <w:abstractNum w:abstractNumId="0" w15:restartNumberingAfterBreak="0">
     <w:nsid w:val="36FE7DEA"/>
     <w:multiLevelType w:val="hybridMultilevel"/>
@@ -3402,7 +3396,7 @@
       <w:lvlText w:val="%1."/>
       <w:lvlJc w:val="left"/>
       <w:pPr>
-        <w:ind w:left="682" w:hanging="284"/>
+        <w:ind w:left="284" w:hanging="284"/>
         <w:jc w:val="right"/>
       </w:pPr>
       <w:rPr>
@@ -3419,7 +3413,7 @@
       <w:lvlText w:val="•"/>
       <w:lvlJc w:val="left"/>
       <w:pPr>
-        <w:ind w:left="1598" w:hanging="284"/>
+        <w:ind w:left="1200" w:hanging="284"/>
       </w:pPr>
       <w:rPr>
         <w:rFonts w:hint="default"/>
@@ -3431,7 +3425,7 @@
       <w:lvlText w:val="•"/>
       <w:lvlJc w:val="left"/>
       <w:pPr>
-        <w:ind w:left="2517" w:hanging="284"/>
+        <w:ind w:left="2119" w:hanging="284"/>
       </w:pPr>
       <w:rPr>
         <w:rFonts w:hint="default"/>
@@ -3443,7 +3437,7 @@
       <w:lvlText w:val="•"/>
       <w:lvlJc w:val="left"/>
       <w:pPr>
-        <w:ind w:left="3435" w:hanging="284"/>
+        <w:ind w:left="3037" w:hanging="284"/>
       </w:pPr>
       <w:rPr>
         <w:rFonts w:hint="default"/>
@@ -3455,7 +3449,7 @@
       <w:lvlText w:val="•"/>
       <w:lvlJc w:val="left"/>
       <w:pPr>
-        <w:ind w:left="4354" w:hanging="284"/>
+        <w:ind w:left="3956" w:hanging="284"/>
       </w:pPr>
       <w:rPr>
         <w:rFonts w:hint="default"/>
@@ -3467,7 +3461,7 @@
       <w:lvlText w:val="•"/>
       <w:lvlJc w:val="left"/>
       <w:pPr>
-        <w:ind w:left="5273" w:hanging="284"/>
+        <w:ind w:left="4875" w:hanging="284"/>
       </w:pPr>
       <w:rPr>
         <w:rFonts w:hint="default"/>
@@ -3479,7 +3473,7 @@
       <w:lvlText w:val="•"/>
       <w:lvlJc w:val="left"/>
       <w:pPr>
-        <w:ind w:left="6191" w:hanging="284"/>
+        <w:ind w:left="5793" w:hanging="284"/>
       </w:pPr>
       <w:rPr>
         <w:rFonts w:hint="default"/>
@@ -3491,7 +3485,7 @@
       <w:lvlText w:val="•"/>
       <w:lvlJc w:val="left"/>
       <w:pPr>
-        <w:ind w:left="7110" w:hanging="284"/>
+        <w:ind w:left="6712" w:hanging="284"/>
       </w:pPr>
       <w:rPr>
         <w:rFonts w:hint="default"/>
@@ -3503,7 +3497,7 @@
       <w:lvlText w:val="•"/>
       <w:lvlJc w:val="left"/>
       <w:pPr>
-        <w:ind w:left="8028" w:hanging="284"/>
+        <w:ind w:left="7630" w:hanging="284"/>
       </w:pPr>
       <w:rPr>
         <w:rFonts w:hint="default"/>
@@ -3518,7 +3512,7 @@
 </file>
 
 <file path=word/styles.xml><?xml version="1.0" encoding="utf-8"?>
-<w:styles xmlns:mc="http://schemas.openxmlformats.org/markup-compatibility/2006" xmlns:r="http://schemas.openxmlformats.org/officeDocument/2006/relationships" xmlns:w="http://schemas.openxmlformats.org/wordprocessingml/2006/main" xmlns:w14="http://schemas.microsoft.com/office/word/2010/wordml" xmlns:w15="http://schemas.microsoft.com/office/word/2012/wordml" xmlns:w16cex="http://schemas.microsoft.com/office/word/2018/wordml/cex" xmlns:w16cid="http://schemas.microsoft.com/office/word/2016/wordml/cid" xmlns:w16="http://schemas.microsoft.com/office/word/2018/wordml" xmlns:w16du="http://schemas.microsoft.com/office/word/2023/wordml/word16du" xmlns:w16sdtdh="http://schemas.microsoft.com/office/word/2020/wordml/sdtdatahash" xmlns:w16se="http://schemas.microsoft.com/office/word/2015/wordml/symex" mc:Ignorable="w14 w15 w16se w16cid w16 w16cex w16sdtdh w16du">
+<w:styles xmlns:mc="http://schemas.openxmlformats.org/markup-compatibility/2006" xmlns:r="http://schemas.openxmlformats.org/officeDocument/2006/relationships" xmlns:w="http://schemas.openxmlformats.org/wordprocessingml/2006/main" xmlns:w14="http://schemas.microsoft.com/office/word/2010/wordml" xmlns:w15="http://schemas.microsoft.com/office/word/2012/wordml" xmlns:w16cex="http://schemas.microsoft.com/office/word/2018/wordml/cex" xmlns:w16cid="http://schemas.microsoft.com/office/word/2016/wordml/cid" xmlns:w16="http://schemas.microsoft.com/office/word/2018/wordml" xmlns:w16du="http://schemas.microsoft.com/office/word/2023/wordml/word16du" xmlns:w16sdtdh="http://schemas.microsoft.com/office/word/2020/wordml/sdtdatahash" xmlns:w16sdtfl="http://schemas.microsoft.com/office/word/2024/wordml/sdtformatlock" xmlns:w16se="http://schemas.microsoft.com/office/word/2015/wordml/symex" mc:Ignorable="w14 w15 w16se w16cid w16 w16cex w16sdtdh w16sdtfl w16du">
   <w:docDefaults>
     <w:rPrDefault>
       <w:rPr>
@@ -3925,6 +3919,7 @@
   <w:style w:type="character" w:default="1" w:styleId="FontParagrafDefault">
     <w:name w:val="Default Paragraph Font"/>
     <w:uiPriority w:val="1"/>
+    <w:semiHidden/>
     <w:unhideWhenUsed/>
   </w:style>
   <w:style w:type="table" w:default="1" w:styleId="TabelNormal">

</xml_diff>